<commit_message>
Added save button, menu item - disabled...
with Model Collection load. Updated documentation. Fixed null bug in
creating unused metabolites list.
</commit_message>
<xml_diff>
--- a/etc/documentation/MOST Model Menu.docx
+++ b/etc/documentation/MOST Model Menu.docx
@@ -195,10 +195,19 @@
         <w:t>MOST can load CSV</w:t>
       </w:r>
       <w:r>
-        <w:t xml:space="preserve"> files of reactions, metabolites or reactions and metabolites together. If a reactions file is loaded and a reactant is encountered that is not present in the metabolites table, MOST will prompt the user to add it. If a reaction file is loaded by itself, the file will generate the metabolites for </w:t>
-      </w:r>
-      <w:r>
-        <w:t>the metabolites table. One note:</w:t>
+        <w:t xml:space="preserve"> files of reactions, metabolites or reactions and metabolites together. If a reactions file is loaded and a reactant is encounte</w:t>
+      </w:r>
+      <w:r>
+        <w:t>red that is not present in the M</w:t>
+      </w:r>
+      <w:r>
+        <w:t xml:space="preserve">etabolites table, MOST will prompt the user to add it. If a reaction file is loaded by itself, the file will generate the metabolites for </w:t>
+      </w:r>
+      <w:r>
+        <w:t>the M</w:t>
+      </w:r>
+      <w:r>
+        <w:t>etabolites table. One note:</w:t>
       </w:r>
       <w:r>
         <w:t xml:space="preserve"> if </w:t>
@@ -213,7 +222,13 @@
         <w:t xml:space="preserve">CSV file </w:t>
       </w:r>
       <w:r>
-        <w:t>is loaded by itself, all the boundary conditions will be false for the generated metabolites table.</w:t>
+        <w:t>is loaded by itself, all the boundary conditions w</w:t>
+      </w:r>
+      <w:r>
+        <w:t>ill be false for the generated M</w:t>
+      </w:r>
+      <w:r>
+        <w:t>etabolites table.</w:t>
       </w:r>
     </w:p>
     <w:p>
@@ -683,7 +698,12 @@
         <w:t xml:space="preserve">The file will now load. If there are any reactions that have metabolites/compounds that are not present </w:t>
       </w:r>
       <w:r>
-        <w:t xml:space="preserve">in the metabolites table, the </w:t>
+        <w:t>in the M</w:t>
+      </w:r>
+      <w:bookmarkStart w:id="0" w:name="_GoBack"/>
+      <w:bookmarkEnd w:id="0"/>
+      <w:r>
+        <w:t xml:space="preserve">etabolites table, the </w:t>
       </w:r>
       <w:r>
         <w:t>Add Metabolite prompt will appear:</w:t>
@@ -848,15 +868,13 @@
     <w:p/>
     <w:p>
       <w:r>
-        <w:t xml:space="preserve">Saving </w:t>
-      </w:r>
-      <w:proofErr w:type="spellStart"/>
-      <w:r>
-        <w:t>fies</w:t>
-      </w:r>
-      <w:proofErr w:type="spellEnd"/>
-      <w:r>
-        <w:t>:</w:t>
+        <w:t>Saving fi</w:t>
+      </w:r>
+      <w:r>
+        <w:t>l</w:t>
+      </w:r>
+      <w:r>
+        <w:t>es:</w:t>
       </w:r>
     </w:p>
     <w:p>
@@ -903,6 +921,22 @@
     </w:p>
     <w:p>
       <w:r>
+        <w:t>Save</w:t>
+      </w:r>
+    </w:p>
+    <w:p>
+      <w:r>
+        <w:t xml:space="preserve">Select Model </w:t>
+      </w:r>
+      <w:r>
+        <w:t>–&gt; Save</w:t>
+      </w:r>
+      <w:r>
+        <w:t xml:space="preserve"> (Alt M then Alt S). Save will automatically save as SBML if the loaded file is SBML, CSV Reactions if the loaded file is CSV and the Reactions table is selected or CSV Metabolites if the loaded file is CSV and the Metabolites table is selected.</w:t>
+      </w:r>
+    </w:p>
+    <w:p>
+      <w:r>
         <w:t>Save As SBML:</w:t>
       </w:r>
     </w:p>
@@ -917,11 +951,31 @@
         <w:t>Save As SBML</w:t>
       </w:r>
       <w:r>
-        <w:t xml:space="preserve"> (Alt M then Alt S), and type in the name to use to save the file.</w:t>
+        <w:t xml:space="preserve"> (Alt M then Alt B</w:t>
+      </w:r>
+      <w:r>
+        <w:t>), and type in the name to use to save the file.</w:t>
       </w:r>
       <w:r>
         <w:t xml:space="preserve"> The file will be saved with an “.xml” extension.</w:t>
       </w:r>
+      <w:r>
+        <w:t xml:space="preserve"> There is also a Save button in the toolbar.</w:t>
+      </w:r>
+      <w:r>
+        <w:t xml:space="preserve"> If the loaded file is from the Model Collection, the Save</w:t>
+      </w:r>
+      <w:r>
+        <w:t xml:space="preserve"> menu item and Save button will be grayed out. In order enable the Save menu item and Save button, use Save </w:t>
+      </w:r>
+      <w:proofErr w:type="gramStart"/>
+      <w:r>
+        <w:t>As</w:t>
+      </w:r>
+      <w:proofErr w:type="gramEnd"/>
+      <w:r>
+        <w:t xml:space="preserve"> SBML to save a copy to another directory such as My Documents.</w:t>
+      </w:r>
     </w:p>
     <w:p>
       <w:r>
@@ -981,13 +1035,12 @@
     </w:p>
     <w:p>
       <w:r>
+        <w:lastRenderedPageBreak/>
         <w:t xml:space="preserve">This function will clear both tables in order to start fresh. Each </w:t>
       </w:r>
       <w:r>
         <w:t xml:space="preserve">blank </w:t>
       </w:r>
-      <w:bookmarkStart w:id="0" w:name="_GoBack"/>
-      <w:bookmarkEnd w:id="0"/>
       <w:r>
         <w:t>table has 2000 rows.</w:t>
       </w:r>

</xml_diff>

<commit_message>
Save works for sbml
</commit_message>
<xml_diff>
--- a/etc/documentation/MOST Model Menu.docx
+++ b/etc/documentation/MOST Model Menu.docx
@@ -993,282 +993,296 @@
     </w:p>
     <w:p>
       <w:r>
-        <w:t>Save</w:t>
-      </w:r>
-    </w:p>
-    <w:p>
-      <w:r>
-        <w:t xml:space="preserve">Select Model </w:t>
-      </w:r>
-      <w:r>
-        <w:t>–&gt; Save</w:t>
-      </w:r>
-      <w:r>
-        <w:t xml:space="preserve"> (</w:t>
-      </w:r>
-      <w:proofErr w:type="spellStart"/>
-      <w:r>
-        <w:t>Alt+M</w:t>
-      </w:r>
-      <w:proofErr w:type="spellEnd"/>
-      <w:r>
-        <w:t xml:space="preserve"> then </w:t>
-      </w:r>
-      <w:proofErr w:type="spellStart"/>
-      <w:r>
-        <w:t>Alt+</w:t>
-      </w:r>
-      <w:r>
-        <w:t>S</w:t>
-      </w:r>
-      <w:proofErr w:type="spellEnd"/>
-      <w:r>
-        <w:t xml:space="preserve"> or </w:t>
-      </w:r>
-      <w:proofErr w:type="spellStart"/>
-      <w:r>
-        <w:t>Ctrl+S</w:t>
-      </w:r>
-      <w:proofErr w:type="spellEnd"/>
-      <w:r>
-        <w:t xml:space="preserve">). Save will automatically save as SBML if the loaded file is SBML, </w:t>
-      </w:r>
-      <w:r>
-        <w:t xml:space="preserve">save as </w:t>
-      </w:r>
-      <w:r>
-        <w:t xml:space="preserve">CSV Reactions if the loaded file is CSV and the Reactions table is selected or </w:t>
-      </w:r>
-      <w:r>
-        <w:t xml:space="preserve">save as </w:t>
-      </w:r>
-      <w:r>
-        <w:t>CSV Metabolites if the loaded file is CSV and the Metabolites table is selected.</w:t>
-      </w:r>
-      <w:r>
-        <w:t xml:space="preserve"> </w:t>
-      </w:r>
-    </w:p>
-    <w:p>
-      <w:r>
-        <w:t>If a model is being built from scratch, the first time Save is executed, the file chooser will be opened in order to name the file to be saved.</w:t>
-      </w:r>
-    </w:p>
-    <w:p>
-      <w:r>
-        <w:t>Save As SBML:</w:t>
-      </w:r>
-    </w:p>
-    <w:p>
-      <w:r>
-        <w:t>Select Model –&gt;</w:t>
-      </w:r>
-      <w:r>
-        <w:t xml:space="preserve"> </w:t>
-      </w:r>
-      <w:r>
-        <w:t>Save As SBML</w:t>
-      </w:r>
-      <w:r>
-        <w:t xml:space="preserve"> (</w:t>
-      </w:r>
-      <w:proofErr w:type="spellStart"/>
-      <w:r>
-        <w:t>Alt+M</w:t>
-      </w:r>
-      <w:proofErr w:type="spellEnd"/>
-      <w:r>
-        <w:t xml:space="preserve"> then </w:t>
-      </w:r>
-      <w:proofErr w:type="spellStart"/>
-      <w:r>
-        <w:t>Alt+</w:t>
-      </w:r>
-      <w:r>
-        <w:t>B</w:t>
-      </w:r>
-      <w:proofErr w:type="spellEnd"/>
-      <w:r>
-        <w:t>), and type in the name to use to save the file.</w:t>
-      </w:r>
-      <w:r>
-        <w:t xml:space="preserve"> The file will be saved with an “.xml” extension.</w:t>
-      </w:r>
-      <w:r>
-        <w:t xml:space="preserve"> There is also a Save button in the toolbar.</w:t>
-      </w:r>
-      <w:r>
-        <w:t xml:space="preserve"> If the loaded file is from the Model Collection, the Save</w:t>
-      </w:r>
-      <w:r>
-        <w:t xml:space="preserve"> menu item and Save button will be grayed out. In order enable the Save menu item and Save button, use Save </w:t>
-      </w:r>
-      <w:proofErr w:type="gramStart"/>
-      <w:r>
-        <w:t>As</w:t>
-      </w:r>
-      <w:proofErr w:type="gramEnd"/>
-      <w:r>
-        <w:t xml:space="preserve"> SBML to save a copy to another directory such as My Documents.</w:t>
-      </w:r>
-    </w:p>
-    <w:p>
-      <w:r>
-        <w:t xml:space="preserve">Save As CSV Metabolites </w:t>
-      </w:r>
-    </w:p>
-    <w:p>
-      <w:r>
-        <w:t>Select Model –</w:t>
-      </w:r>
-      <w:r>
-        <w:t>&gt; Save As CSV Metabolites (</w:t>
-      </w:r>
-      <w:proofErr w:type="spellStart"/>
-      <w:r>
-        <w:t>Alt+M</w:t>
-      </w:r>
-      <w:proofErr w:type="spellEnd"/>
-      <w:r>
-        <w:t xml:space="preserve"> then </w:t>
-      </w:r>
-      <w:proofErr w:type="spellStart"/>
-      <w:r>
-        <w:t>Alt+</w:t>
-      </w:r>
-      <w:r>
-        <w:t>O</w:t>
-      </w:r>
-      <w:proofErr w:type="spellEnd"/>
-      <w:r>
-        <w:t>), and type in the name to use to save the file.</w:t>
-      </w:r>
-    </w:p>
-    <w:p>
-      <w:r>
-        <w:t xml:space="preserve">Save As CSV Reactions </w:t>
-      </w:r>
-    </w:p>
-    <w:p>
-      <w:r>
-        <w:t>Select Mode</w:t>
-      </w:r>
-      <w:r>
-        <w:t>l –&gt; Save As CSV Reactions (</w:t>
-      </w:r>
-      <w:proofErr w:type="spellStart"/>
-      <w:r>
-        <w:t>Alt+M</w:t>
-      </w:r>
-      <w:proofErr w:type="spellEnd"/>
-      <w:r>
-        <w:t xml:space="preserve"> then </w:t>
-      </w:r>
-      <w:proofErr w:type="spellStart"/>
-      <w:r>
-        <w:t>Alt+</w:t>
-      </w:r>
-      <w:r>
-        <w:t>N</w:t>
-      </w:r>
-      <w:proofErr w:type="spellEnd"/>
-      <w:r>
-        <w:t>), and type in the name to use to save the file.</w:t>
-      </w:r>
-    </w:p>
-    <w:p>
-      <w:r>
-        <w:t>The files will be saved with a “.csv” extension.</w:t>
-      </w:r>
-    </w:p>
-    <w:p>
-      <w:r>
-        <w:t>It is recommended that the file name</w:t>
-      </w:r>
-      <w:r>
-        <w:t xml:space="preserve">s for </w:t>
-      </w:r>
-      <w:r>
-        <w:t>CSV files</w:t>
-      </w:r>
-      <w:r>
-        <w:t xml:space="preserve"> consist of the model name followed by a suffix such as “_reactions” or “_rxn” and “_metabolites” or “_mtb”.</w:t>
-      </w:r>
-    </w:p>
-    <w:p>
-      <w:r>
-        <w:t>If an extension is not typed into the file chooser, it will automatically be added.</w:t>
-      </w:r>
-    </w:p>
-    <w:p/>
-    <w:p>
-      <w:r>
-        <w:t>Clear Tables:</w:t>
-      </w:r>
-    </w:p>
-    <w:p>
-      <w:r>
-        <w:t xml:space="preserve">This function will clear both tables in order to start fresh. Each </w:t>
-      </w:r>
-      <w:r>
-        <w:t xml:space="preserve">blank </w:t>
-      </w:r>
-      <w:r>
-        <w:t>table has 2000 rows.</w:t>
-      </w:r>
-    </w:p>
-    <w:p>
-      <w:r>
-        <w:t>Select Model –&gt;</w:t>
-      </w:r>
-      <w:r>
-        <w:t xml:space="preserve"> Clear Tables (</w:t>
-      </w:r>
-      <w:proofErr w:type="spellStart"/>
-      <w:r>
-        <w:t>Alt+M</w:t>
-      </w:r>
-      <w:proofErr w:type="spellEnd"/>
-      <w:r>
-        <w:t xml:space="preserve"> then </w:t>
-      </w:r>
-      <w:proofErr w:type="spellStart"/>
-      <w:r>
-        <w:t>Alt+</w:t>
-      </w:r>
-      <w:r>
-        <w:t>C</w:t>
-      </w:r>
-      <w:proofErr w:type="spellEnd"/>
-      <w:r>
-        <w:t>).</w:t>
-      </w:r>
-    </w:p>
-    <w:p/>
-    <w:p>
-      <w:r>
-        <w:t>Exit:</w:t>
-      </w:r>
-    </w:p>
-    <w:p>
-      <w:r>
-        <w:t>Select Model –&gt;</w:t>
-      </w:r>
-      <w:r>
-        <w:t xml:space="preserve"> Exit (</w:t>
-      </w:r>
-      <w:proofErr w:type="spellStart"/>
-      <w:r>
-        <w:t>Alt+M</w:t>
-      </w:r>
-      <w:proofErr w:type="spellEnd"/>
-      <w:r>
-        <w:t xml:space="preserve"> then Alt+</w:t>
+        <w:t>Since save will overwrite the loaded file, it is advisable to make a copy of the file using Save As, and then use the copy for editing.</w:t>
       </w:r>
       <w:bookmarkStart w:id="0" w:name="_GoBack"/>
       <w:bookmarkEnd w:id="0"/>
-      <w:r>
-        <w:t>X) or click the “X” (frame close button) on top right corner.</w:t>
+    </w:p>
+    <w:p>
+      <w:r>
+        <w:t>Save</w:t>
+      </w:r>
+    </w:p>
+    <w:p>
+      <w:r>
+        <w:t xml:space="preserve">Select Model </w:t>
+      </w:r>
+      <w:r>
+        <w:t>–&gt; Save</w:t>
+      </w:r>
+      <w:r>
+        <w:t xml:space="preserve"> (</w:t>
+      </w:r>
+      <w:proofErr w:type="spellStart"/>
+      <w:r>
+        <w:t>Alt+M</w:t>
+      </w:r>
+      <w:proofErr w:type="spellEnd"/>
+      <w:r>
+        <w:t xml:space="preserve"> then </w:t>
+      </w:r>
+      <w:proofErr w:type="spellStart"/>
+      <w:r>
+        <w:t>Alt+</w:t>
+      </w:r>
+      <w:r>
+        <w:t>S</w:t>
+      </w:r>
+      <w:proofErr w:type="spellEnd"/>
+      <w:r>
+        <w:t xml:space="preserve"> or </w:t>
+      </w:r>
+      <w:proofErr w:type="spellStart"/>
+      <w:r>
+        <w:t>Ctrl+S</w:t>
+      </w:r>
+      <w:proofErr w:type="spellEnd"/>
+      <w:r>
+        <w:t xml:space="preserve">). Save will automatically save as SBML if the loaded file is SBML, </w:t>
+      </w:r>
+      <w:r>
+        <w:t xml:space="preserve">save as </w:t>
+      </w:r>
+      <w:r>
+        <w:t xml:space="preserve">CSV Reactions if the loaded file is CSV and the Reactions table is selected or </w:t>
+      </w:r>
+      <w:r>
+        <w:t xml:space="preserve">save as </w:t>
+      </w:r>
+      <w:r>
+        <w:t>CSV Metabolites if the loaded file is CSV and the Metabolites table is selected.</w:t>
+      </w:r>
+      <w:r>
+        <w:t xml:space="preserve"> </w:t>
+      </w:r>
+    </w:p>
+    <w:p>
+      <w:r>
+        <w:t>If a model is being built from scratch, the first time Save is executed, the file chooser will be opened in order to name the file to be saved.</w:t>
+      </w:r>
+    </w:p>
+    <w:p>
+      <w:r>
+        <w:t>Save As SBML:</w:t>
+      </w:r>
+    </w:p>
+    <w:p>
+      <w:r>
+        <w:t>Select Model –&gt;</w:t>
+      </w:r>
+      <w:r>
+        <w:t xml:space="preserve"> </w:t>
+      </w:r>
+      <w:r>
+        <w:t>Save As SBML</w:t>
+      </w:r>
+      <w:r>
+        <w:t xml:space="preserve"> (</w:t>
+      </w:r>
+      <w:proofErr w:type="spellStart"/>
+      <w:r>
+        <w:t>Alt+M</w:t>
+      </w:r>
+      <w:proofErr w:type="spellEnd"/>
+      <w:r>
+        <w:t xml:space="preserve"> then </w:t>
+      </w:r>
+      <w:proofErr w:type="spellStart"/>
+      <w:r>
+        <w:t>Alt+</w:t>
+      </w:r>
+      <w:r>
+        <w:t>B</w:t>
+      </w:r>
+      <w:proofErr w:type="spellEnd"/>
+      <w:r>
+        <w:t>), and type in the name to use to save the file.</w:t>
+      </w:r>
+      <w:r>
+        <w:t xml:space="preserve"> The file will be saved with an “.xml” extension.</w:t>
+      </w:r>
+      <w:r>
+        <w:t xml:space="preserve"> There is also a Save button in the toolbar.</w:t>
+      </w:r>
+      <w:r>
+        <w:t xml:space="preserve"> If the loaded file is from the Model Collection, the Save</w:t>
+      </w:r>
+      <w:r>
+        <w:t xml:space="preserve"> menu item and Save button will be grayed out. In order enable the Save menu item and Save button, use Save </w:t>
+      </w:r>
+      <w:proofErr w:type="gramStart"/>
+      <w:r>
+        <w:t>As</w:t>
+      </w:r>
+      <w:proofErr w:type="gramEnd"/>
+      <w:r>
+        <w:t xml:space="preserve"> SBML to save a copy to another directory such as My Documents.</w:t>
+      </w:r>
+    </w:p>
+    <w:p>
+      <w:r>
+        <w:t xml:space="preserve">Save As CSV Metabolites </w:t>
+      </w:r>
+    </w:p>
+    <w:p>
+      <w:r>
+        <w:t>Select Model –</w:t>
+      </w:r>
+      <w:r>
+        <w:t>&gt; Save As CSV Metabolites (</w:t>
+      </w:r>
+      <w:proofErr w:type="spellStart"/>
+      <w:r>
+        <w:t>Alt+M</w:t>
+      </w:r>
+      <w:proofErr w:type="spellEnd"/>
+      <w:r>
+        <w:t xml:space="preserve"> then </w:t>
+      </w:r>
+      <w:proofErr w:type="spellStart"/>
+      <w:r>
+        <w:t>Alt+</w:t>
+      </w:r>
+      <w:r>
+        <w:t>O</w:t>
+      </w:r>
+      <w:proofErr w:type="spellEnd"/>
+      <w:r>
+        <w:t>), and type in the name to use to save the file.</w:t>
+      </w:r>
+    </w:p>
+    <w:p>
+      <w:r>
+        <w:t xml:space="preserve">Save As CSV Reactions </w:t>
+      </w:r>
+    </w:p>
+    <w:p>
+      <w:r>
+        <w:t>Select Mode</w:t>
+      </w:r>
+      <w:r>
+        <w:t>l –&gt; Save As CSV Reactions (</w:t>
+      </w:r>
+      <w:proofErr w:type="spellStart"/>
+      <w:r>
+        <w:t>Alt+M</w:t>
+      </w:r>
+      <w:proofErr w:type="spellEnd"/>
+      <w:r>
+        <w:t xml:space="preserve"> then </w:t>
+      </w:r>
+      <w:proofErr w:type="spellStart"/>
+      <w:r>
+        <w:t>Alt+</w:t>
+      </w:r>
+      <w:r>
+        <w:t>N</w:t>
+      </w:r>
+      <w:proofErr w:type="spellEnd"/>
+      <w:r>
+        <w:t>), and type in the name to use to save the file.</w:t>
+      </w:r>
+    </w:p>
+    <w:p>
+      <w:r>
+        <w:t>The files will be saved with a “.csv” extension.</w:t>
+      </w:r>
+    </w:p>
+    <w:p>
+      <w:r>
+        <w:lastRenderedPageBreak/>
+        <w:t>It is recommended that the file name</w:t>
+      </w:r>
+      <w:r>
+        <w:t xml:space="preserve">s for </w:t>
+      </w:r>
+      <w:r>
+        <w:t>CSV files</w:t>
+      </w:r>
+      <w:r>
+        <w:t xml:space="preserve"> consist of the model name followed by a suffix such as “_reactions” or “_rxn” and “_metabolites” or “_mtb”.</w:t>
+      </w:r>
+    </w:p>
+    <w:p>
+      <w:r>
+        <w:t>If an extension is not typed into the file chooser, it will automatically be added.</w:t>
+      </w:r>
+    </w:p>
+    <w:p/>
+    <w:p>
+      <w:r>
+        <w:t>Clear Tables:</w:t>
+      </w:r>
+    </w:p>
+    <w:p>
+      <w:r>
+        <w:t xml:space="preserve">This function will clear both tables in order to start fresh. Each </w:t>
+      </w:r>
+      <w:r>
+        <w:t xml:space="preserve">blank </w:t>
+      </w:r>
+      <w:r>
+        <w:t>table has 2000 rows.</w:t>
+      </w:r>
+    </w:p>
+    <w:p>
+      <w:r>
+        <w:t>Select Model –&gt;</w:t>
+      </w:r>
+      <w:r>
+        <w:t xml:space="preserve"> Clear Tables (</w:t>
+      </w:r>
+      <w:proofErr w:type="spellStart"/>
+      <w:r>
+        <w:t>Alt+M</w:t>
+      </w:r>
+      <w:proofErr w:type="spellEnd"/>
+      <w:r>
+        <w:t xml:space="preserve"> then </w:t>
+      </w:r>
+      <w:proofErr w:type="spellStart"/>
+      <w:r>
+        <w:t>Alt+</w:t>
+      </w:r>
+      <w:r>
+        <w:t>C</w:t>
+      </w:r>
+      <w:proofErr w:type="spellEnd"/>
+      <w:r>
+        <w:t>).</w:t>
+      </w:r>
+    </w:p>
+    <w:p/>
+    <w:p>
+      <w:r>
+        <w:t>Exit:</w:t>
+      </w:r>
+    </w:p>
+    <w:p>
+      <w:r>
+        <w:t>Select Model –&gt;</w:t>
+      </w:r>
+      <w:r>
+        <w:t xml:space="preserve"> Exit (</w:t>
+      </w:r>
+      <w:proofErr w:type="spellStart"/>
+      <w:r>
+        <w:t>Alt+M</w:t>
+      </w:r>
+      <w:proofErr w:type="spellEnd"/>
+      <w:r>
+        <w:t xml:space="preserve"> then </w:t>
+      </w:r>
+      <w:proofErr w:type="spellStart"/>
+      <w:r>
+        <w:t>Alt+</w:t>
+      </w:r>
+      <w:r>
+        <w:t>X</w:t>
+      </w:r>
+      <w:proofErr w:type="spellEnd"/>
+      <w:r>
+        <w:t>) or click the “X” (frame close button) on top right corner.</w:t>
       </w:r>
     </w:p>
     <w:p/>

</xml_diff>